<commit_message>
Updated employee entity with role and id
</commit_message>
<xml_diff>
--- a/Employee erd.docx
+++ b/Employee erd.docx
@@ -8,10 +8,10 @@
           <w:noProof/>
         </w:rPr>
         <w:drawing>
-          <wp:inline distT="0" distB="0" distL="0" distR="0" wp14:anchorId="01FE95D0" wp14:editId="75271F79">
-            <wp:extent cx="5943600" cy="3671570"/>
+          <wp:inline distT="0" distB="0" distL="0" distR="0" wp14:anchorId="4FA4C2D4" wp14:editId="590A8615">
+            <wp:extent cx="5943600" cy="3638550"/>
             <wp:effectExtent l="0" t="0" r="0" b="0"/>
-            <wp:docPr id="1" name="Picture 1" descr="Diagram&#10;&#10;Description automatically generated with medium confidence"/>
+            <wp:docPr id="2" name="Picture 2" descr="Diagram&#10;&#10;Description automatically generated"/>
             <wp:cNvGraphicFramePr>
               <a:graphicFrameLocks xmlns:a="http://schemas.openxmlformats.org/drawingml/2006/main" noChangeAspect="1"/>
             </wp:cNvGraphicFramePr>
@@ -19,7 +19,7 @@
               <a:graphicData uri="http://schemas.openxmlformats.org/drawingml/2006/picture">
                 <pic:pic xmlns:pic="http://schemas.openxmlformats.org/drawingml/2006/picture">
                   <pic:nvPicPr>
-                    <pic:cNvPr id="1" name="Picture 1" descr="Diagram&#10;&#10;Description automatically generated with medium confidence"/>
+                    <pic:cNvPr id="2" name="Picture 2" descr="Diagram&#10;&#10;Description automatically generated"/>
                     <pic:cNvPicPr/>
                   </pic:nvPicPr>
                   <pic:blipFill>
@@ -37,7 +37,7 @@
                   <pic:spPr>
                     <a:xfrm>
                       <a:off x="0" y="0"/>
-                      <a:ext cx="5943600" cy="3671570"/>
+                      <a:ext cx="5943600" cy="3638550"/>
                     </a:xfrm>
                     <a:prstGeom prst="rect">
                       <a:avLst/>

</xml_diff>

<commit_message>
Corrected employee ERD with role and foreign key
</commit_message>
<xml_diff>
--- a/Employee erd.docx
+++ b/Employee erd.docx
@@ -8,10 +8,10 @@
           <w:noProof/>
         </w:rPr>
         <w:drawing>
-          <wp:inline distT="0" distB="0" distL="0" distR="0" wp14:anchorId="4FA4C2D4" wp14:editId="590A8615">
+          <wp:inline distT="0" distB="0" distL="0" distR="0" wp14:anchorId="28580AC2" wp14:editId="23E3EFF4">
             <wp:extent cx="5943600" cy="3638550"/>
             <wp:effectExtent l="0" t="0" r="0" b="0"/>
-            <wp:docPr id="2" name="Picture 2" descr="Diagram&#10;&#10;Description automatically generated"/>
+            <wp:docPr id="3" name="Picture 3" descr="Diagram&#10;&#10;Description automatically generated"/>
             <wp:cNvGraphicFramePr>
               <a:graphicFrameLocks xmlns:a="http://schemas.openxmlformats.org/drawingml/2006/main" noChangeAspect="1"/>
             </wp:cNvGraphicFramePr>
@@ -19,7 +19,7 @@
               <a:graphicData uri="http://schemas.openxmlformats.org/drawingml/2006/picture">
                 <pic:pic xmlns:pic="http://schemas.openxmlformats.org/drawingml/2006/picture">
                   <pic:nvPicPr>
-                    <pic:cNvPr id="2" name="Picture 2" descr="Diagram&#10;&#10;Description automatically generated"/>
+                    <pic:cNvPr id="3" name="Picture 3" descr="Diagram&#10;&#10;Description automatically generated"/>
                     <pic:cNvPicPr/>
                   </pic:nvPicPr>
                   <pic:blipFill>

</xml_diff>

<commit_message>
updated erd diagram for employee
</commit_message>
<xml_diff>
--- a/Employee erd.docx
+++ b/Employee erd.docx
@@ -8,10 +8,10 @@
           <w:noProof/>
         </w:rPr>
         <w:drawing>
-          <wp:inline distT="0" distB="0" distL="0" distR="0" wp14:anchorId="28580AC2" wp14:editId="23E3EFF4">
+          <wp:inline distT="0" distB="0" distL="0" distR="0" wp14:anchorId="75DEE75E" wp14:editId="74F0758B">
             <wp:extent cx="5943600" cy="3638550"/>
             <wp:effectExtent l="0" t="0" r="0" b="0"/>
-            <wp:docPr id="3" name="Picture 3" descr="Diagram&#10;&#10;Description automatically generated"/>
+            <wp:docPr id="1" name="Picture 1" descr="Diagram&#10;&#10;Description automatically generated"/>
             <wp:cNvGraphicFramePr>
               <a:graphicFrameLocks xmlns:a="http://schemas.openxmlformats.org/drawingml/2006/main" noChangeAspect="1"/>
             </wp:cNvGraphicFramePr>
@@ -19,7 +19,7 @@
               <a:graphicData uri="http://schemas.openxmlformats.org/drawingml/2006/picture">
                 <pic:pic xmlns:pic="http://schemas.openxmlformats.org/drawingml/2006/picture">
                   <pic:nvPicPr>
-                    <pic:cNvPr id="3" name="Picture 3" descr="Diagram&#10;&#10;Description automatically generated"/>
+                    <pic:cNvPr id="1" name="Picture 1" descr="Diagram&#10;&#10;Description automatically generated"/>
                     <pic:cNvPicPr/>
                   </pic:nvPicPr>
                   <pic:blipFill>

</xml_diff>